<commit_message>
Add tutorial articles for creating outer walls and bringing in hero object in Game Maker
- Created a new article "4 Adding Your Outer Walls" detailing the process of adding outer walls to a game room.
- Updated SEO metadata for the "4 Adding Your Outer Walls" article.
- Added a write-up for the "4 Adding Your Outer Walls" article.
- Deleted unused images from the "5 Bringing In Your Hero Object" section.
- Created a new article "5 Bringing in Your Hero Object" explaining how to implement hero movement and sprite switching.
- Added SEO metadata and write-up for the "5 Bringing in Your Hero Object" article.
- Updated index.html to change an image reference.
</commit_message>
<xml_diff>
--- a/Articles/2025/4_Game_Maker_2/3_Creating_Objects/3 Creating Objects.docx
+++ b/Articles/2025/4_Game_Maker_2/3_Creating_Objects/3 Creating Objects.docx
@@ -244,10 +244,10 @@
           <w:noProof/>
         </w:rPr>
         <w:drawing>
-          <wp:inline distT="0" distB="0" distL="0" distR="0" wp14:anchorId="6FC013E6" wp14:editId="3F558CE8">
-            <wp:extent cx="2000529" cy="2143424"/>
-            <wp:effectExtent l="76200" t="76200" r="133350" b="142875"/>
-            <wp:docPr id="1068272226" name="Picture 1"/>
+          <wp:inline distT="0" distB="0" distL="0" distR="0" wp14:anchorId="459475F1" wp14:editId="4749139C">
+            <wp:extent cx="2228850" cy="2390775"/>
+            <wp:effectExtent l="0" t="0" r="0" b="9525"/>
+            <wp:docPr id="707423133" name="Picture 1"/>
             <wp:cNvGraphicFramePr>
               <a:graphicFrameLocks xmlns:a="http://schemas.openxmlformats.org/drawingml/2006/main" noChangeAspect="1"/>
             </wp:cNvGraphicFramePr>
@@ -255,7 +255,7 @@
               <a:graphicData uri="http://schemas.openxmlformats.org/drawingml/2006/picture">
                 <pic:pic xmlns:pic="http://schemas.openxmlformats.org/drawingml/2006/picture">
                   <pic:nvPicPr>
-                    <pic:cNvPr id="1068272226" name=""/>
+                    <pic:cNvPr id="707423133" name="Picture 707423133"/>
                     <pic:cNvPicPr/>
                   </pic:nvPicPr>
                   <pic:blipFill>
@@ -267,25 +267,11 @@
                   <pic:spPr>
                     <a:xfrm>
                       <a:off x="0" y="0"/>
-                      <a:ext cx="2000529" cy="2143424"/>
+                      <a:ext cx="2228850" cy="2390775"/>
                     </a:xfrm>
                     <a:prstGeom prst="rect">
                       <a:avLst/>
                     </a:prstGeom>
-                    <a:ln w="38100" cap="sq">
-                      <a:solidFill>
-                        <a:srgbClr val="000000"/>
-                      </a:solidFill>
-                      <a:prstDash val="solid"/>
-                      <a:miter lim="800000"/>
-                    </a:ln>
-                    <a:effectLst>
-                      <a:outerShdw blurRad="50800" dist="38100" dir="2700000" algn="tl" rotWithShape="0">
-                        <a:srgbClr val="000000">
-                          <a:alpha val="43000"/>
-                        </a:srgbClr>
-                      </a:outerShdw>
-                    </a:effectLst>
                   </pic:spPr>
                 </pic:pic>
               </a:graphicData>

</xml_diff>